<commit_message>
#32072 updated requirements document and approval added
</commit_message>
<xml_diff>
--- a/Documents/External/CML000001 Requirements CommLib.docx
+++ b/Documents/External/CML000001 Requirements CommLib.docx
@@ -1254,7 +1254,7 @@
             <w:noProof/>
             <w:webHidden/>
           </w:rPr>
-          <w:t>8</w:t>
+          <w:t>9</w:t>
         </w:r>
         <w:r>
           <w:rPr>
@@ -1539,6 +1539,10 @@
         <w:keepNext/>
       </w:pPr>
       <w:r>
+        <w:rPr>
+          <w:noProof/>
+          <w:lang w:val="en-GB" w:eastAsia="en-GB"/>
+        </w:rPr>
         <w:drawing>
           <wp:inline distT="0" distB="0" distL="0" distR="0" wp14:anchorId="796AD394" wp14:editId="2093AD0C">
             <wp:extent cx="6122035" cy="3443605"/>
@@ -1583,14 +1587,27 @@
       <w:r>
         <w:t xml:space="preserve">Figure </w:t>
       </w:r>
-      <w:fldSimple w:instr=" SEQ Figure \* ARABIC ">
-        <w:r>
-          <w:rPr>
-            <w:noProof/>
-          </w:rPr>
-          <w:t>1</w:t>
-        </w:r>
-      </w:fldSimple>
+      <w:r>
+        <w:fldChar w:fldCharType="begin"/>
+      </w:r>
+      <w:r>
+        <w:instrText xml:space="preserve"> SEQ Figure \* ARABIC </w:instrText>
+      </w:r>
+      <w:r>
+        <w:fldChar w:fldCharType="separate"/>
+      </w:r>
+      <w:r>
+        <w:rPr>
+          <w:noProof/>
+        </w:rPr>
+        <w:t>1</w:t>
+      </w:r>
+      <w:r>
+        <w:rPr>
+          <w:noProof/>
+        </w:rPr>
+        <w:fldChar w:fldCharType="end"/>
+      </w:r>
       <w:r>
         <w:t xml:space="preserve">: Bundling of documents for </w:t>
       </w:r>
@@ -2069,8 +2086,6 @@
       <w:r>
         <w:t xml:space="preserve"> protocol (see [DICOMM]). </w:t>
       </w:r>
-      <w:bookmarkStart w:id="17" w:name="_GoBack"/>
-      <w:bookmarkEnd w:id="17"/>
     </w:p>
     <w:p>
       <w:pPr>
@@ -2081,17 +2096,17 @@
           <w:lang w:val="en-US"/>
         </w:rPr>
       </w:pPr>
-      <w:bookmarkStart w:id="18" w:name="_Toc460451335"/>
-      <w:bookmarkStart w:id="19" w:name="_Toc391455778"/>
-      <w:bookmarkStart w:id="20" w:name="_Toc482186502"/>
+      <w:bookmarkStart w:id="17" w:name="_Toc391455778"/>
+      <w:bookmarkStart w:id="18" w:name="_Toc482186502"/>
+      <w:bookmarkStart w:id="19" w:name="_Toc460451335"/>
       <w:r>
         <w:rPr>
           <w:lang w:val="en-US"/>
         </w:rPr>
         <w:t>Requirements</w:t>
       </w:r>
-      <w:bookmarkEnd w:id="19"/>
-      <w:bookmarkEnd w:id="20"/>
+      <w:bookmarkEnd w:id="17"/>
+      <w:bookmarkEnd w:id="18"/>
     </w:p>
     <w:p>
       <w:pPr>
@@ -2106,12 +2121,12 @@
         <w:spacing w:before="0" w:after="240"/>
         <w:ind w:left="0" w:firstLine="0"/>
       </w:pPr>
-      <w:bookmarkStart w:id="21" w:name="_Toc482186503"/>
+      <w:bookmarkStart w:id="20" w:name="_Toc482186503"/>
       <w:proofErr w:type="spellStart"/>
       <w:r>
         <w:t>CommLib</w:t>
       </w:r>
-      <w:bookmarkEnd w:id="21"/>
+      <w:bookmarkEnd w:id="20"/>
       <w:proofErr w:type="spellEnd"/>
     </w:p>
     <w:p>
@@ -2120,11 +2135,11 @@
         <w:spacing w:before="0" w:after="240"/>
         <w:ind w:left="0" w:firstLine="0"/>
       </w:pPr>
-      <w:bookmarkStart w:id="22" w:name="_Toc482186504"/>
+      <w:bookmarkStart w:id="21" w:name="_Toc482186504"/>
       <w:r>
         <w:t>General Requirements</w:t>
       </w:r>
-      <w:bookmarkEnd w:id="22"/>
+      <w:bookmarkEnd w:id="21"/>
     </w:p>
     <w:p>
       <w:pPr>
@@ -2132,11 +2147,11 @@
         <w:spacing w:before="0" w:after="240"/>
         <w:ind w:left="0" w:firstLine="0"/>
       </w:pPr>
-      <w:bookmarkStart w:id="23" w:name="_Toc482186505"/>
+      <w:bookmarkStart w:id="22" w:name="_Toc482186505"/>
       <w:r>
         <w:t>Interface Requirements</w:t>
       </w:r>
-      <w:bookmarkEnd w:id="23"/>
+      <w:bookmarkEnd w:id="22"/>
     </w:p>
     <w:p>
       <w:pPr>
@@ -2618,11 +2633,11 @@
         <w:spacing w:before="0" w:after="240"/>
         <w:ind w:left="0" w:firstLine="0"/>
       </w:pPr>
-      <w:bookmarkStart w:id="24" w:name="_Toc482186506"/>
+      <w:bookmarkStart w:id="23" w:name="_Toc482186506"/>
       <w:r>
         <w:t>Function/Feature Requirements</w:t>
       </w:r>
-      <w:bookmarkEnd w:id="24"/>
+      <w:bookmarkEnd w:id="23"/>
     </w:p>
     <w:tbl>
       <w:tblPr>
@@ -3784,142 +3799,150 @@
     <w:p/>
     <w:p>
       <w:pPr>
-        <w:pStyle w:val="Heading1"/>
-      </w:pPr>
-      <w:bookmarkStart w:id="25" w:name="_Toc460592294"/>
-      <w:bookmarkStart w:id="26" w:name="_Toc460592300"/>
-      <w:bookmarkStart w:id="27" w:name="_Toc460592302"/>
-      <w:bookmarkStart w:id="28" w:name="_Toc460592303"/>
-      <w:bookmarkStart w:id="29" w:name="_Toc460592304"/>
-      <w:bookmarkStart w:id="30" w:name="_Toc460592305"/>
-      <w:bookmarkStart w:id="31" w:name="_Toc460592306"/>
-      <w:bookmarkStart w:id="32" w:name="_Toc460592307"/>
-      <w:bookmarkStart w:id="33" w:name="_Toc460592308"/>
-      <w:bookmarkStart w:id="34" w:name="_Toc460592309"/>
-      <w:bookmarkStart w:id="35" w:name="_Toc460592310"/>
-      <w:bookmarkStart w:id="36" w:name="_Toc460592311"/>
-      <w:bookmarkStart w:id="37" w:name="_Toc460592312"/>
-      <w:bookmarkStart w:id="38" w:name="_Toc460592313"/>
-      <w:bookmarkStart w:id="39" w:name="_Toc460592314"/>
-      <w:bookmarkStart w:id="40" w:name="_Toc460592315"/>
-      <w:bookmarkStart w:id="41" w:name="_Toc460592317"/>
-      <w:bookmarkStart w:id="42" w:name="_Toc460592323"/>
-      <w:bookmarkStart w:id="43" w:name="_Toc460592324"/>
-      <w:bookmarkStart w:id="44" w:name="_Toc460592325"/>
-      <w:bookmarkStart w:id="45" w:name="_Toc460592326"/>
-      <w:bookmarkStart w:id="46" w:name="_Toc460592327"/>
-      <w:bookmarkStart w:id="47" w:name="_Toc460592328"/>
-      <w:bookmarkStart w:id="48" w:name="_Toc460592329"/>
-      <w:bookmarkStart w:id="49" w:name="_Toc460592330"/>
-      <w:bookmarkStart w:id="50" w:name="_Toc460592337"/>
-      <w:bookmarkStart w:id="51" w:name="_Toc460592343"/>
-      <w:bookmarkStart w:id="52" w:name="_Toc460592346"/>
-      <w:bookmarkStart w:id="53" w:name="_Toc460592347"/>
-      <w:bookmarkStart w:id="54" w:name="_Toc460592348"/>
-      <w:bookmarkStart w:id="55" w:name="_Toc460592349"/>
-      <w:bookmarkStart w:id="56" w:name="_Toc460592356"/>
-      <w:bookmarkStart w:id="57" w:name="_Toc460592362"/>
-      <w:bookmarkStart w:id="58" w:name="_Toc460592364"/>
-      <w:bookmarkStart w:id="59" w:name="_Toc460592365"/>
-      <w:bookmarkStart w:id="60" w:name="_Toc460592372"/>
-      <w:bookmarkStart w:id="61" w:name="_Toc460592378"/>
-      <w:bookmarkStart w:id="62" w:name="_Toc460592381"/>
-      <w:bookmarkStart w:id="63" w:name="_Toc460592388"/>
-      <w:bookmarkStart w:id="64" w:name="_Toc460592394"/>
-      <w:bookmarkStart w:id="65" w:name="_Toc460592396"/>
-      <w:bookmarkStart w:id="66" w:name="_Toc460592397"/>
-      <w:bookmarkStart w:id="67" w:name="_Toc460592398"/>
-      <w:bookmarkStart w:id="68" w:name="_Toc460592405"/>
-      <w:bookmarkStart w:id="69" w:name="_Toc460592411"/>
-      <w:bookmarkStart w:id="70" w:name="_Toc460592414"/>
-      <w:bookmarkStart w:id="71" w:name="_Toc460592421"/>
-      <w:bookmarkStart w:id="72" w:name="_Toc460592427"/>
-      <w:bookmarkStart w:id="73" w:name="_Toc460592430"/>
-      <w:bookmarkStart w:id="74" w:name="_Toc460592437"/>
-      <w:bookmarkStart w:id="75" w:name="_Toc460592443"/>
-      <w:bookmarkStart w:id="76" w:name="_Toc460592444"/>
-      <w:bookmarkStart w:id="77" w:name="_Toc460592446"/>
-      <w:bookmarkStart w:id="78" w:name="_Toc460592447"/>
-      <w:bookmarkStart w:id="79" w:name="_Toc460592454"/>
-      <w:bookmarkStart w:id="80" w:name="_Toc460592460"/>
-      <w:bookmarkStart w:id="81" w:name="_Toc460592462"/>
-      <w:bookmarkStart w:id="82" w:name="_Toc460592463"/>
-      <w:bookmarkStart w:id="83" w:name="_Toc460592470"/>
-      <w:bookmarkStart w:id="84" w:name="_Toc460592476"/>
-      <w:bookmarkStart w:id="85" w:name="_Toc460592477"/>
-      <w:bookmarkStart w:id="86" w:name="_Toc460592478"/>
-      <w:bookmarkStart w:id="87" w:name="_Toc460592479"/>
-      <w:bookmarkStart w:id="88" w:name="_Toc460592481"/>
-      <w:bookmarkStart w:id="89" w:name="_Toc460592482"/>
-      <w:bookmarkStart w:id="90" w:name="_Toc460592484"/>
-      <w:bookmarkStart w:id="91" w:name="_Toc460592511"/>
-      <w:bookmarkStart w:id="92" w:name="_Toc460592517"/>
-      <w:bookmarkStart w:id="93" w:name="_Toc460592519"/>
-      <w:bookmarkStart w:id="94" w:name="_Toc460592520"/>
-      <w:bookmarkStart w:id="95" w:name="_Toc460592521"/>
-      <w:bookmarkStart w:id="96" w:name="_Toc460592522"/>
-      <w:bookmarkStart w:id="97" w:name="_Toc460592523"/>
-      <w:bookmarkStart w:id="98" w:name="_Toc460592524"/>
-      <w:bookmarkStart w:id="99" w:name="_Toc460592525"/>
-      <w:bookmarkStart w:id="100" w:name="_Toc460592526"/>
-      <w:bookmarkStart w:id="101" w:name="_Toc460592527"/>
-      <w:bookmarkStart w:id="102" w:name="_Toc460592528"/>
-      <w:bookmarkStart w:id="103" w:name="_Toc460592529"/>
-      <w:bookmarkStart w:id="104" w:name="_Toc460592530"/>
-      <w:bookmarkStart w:id="105" w:name="_Toc460592531"/>
-      <w:bookmarkStart w:id="106" w:name="_Toc460592532"/>
-      <w:bookmarkStart w:id="107" w:name="_Toc460592541"/>
-      <w:bookmarkStart w:id="108" w:name="_Toc460592542"/>
-      <w:bookmarkStart w:id="109" w:name="_Toc460592544"/>
-      <w:bookmarkStart w:id="110" w:name="_Toc460592545"/>
-      <w:bookmarkStart w:id="111" w:name="_Toc460592549"/>
-      <w:bookmarkStart w:id="112" w:name="_Toc460592560"/>
-      <w:bookmarkStart w:id="113" w:name="_Toc460592566"/>
-      <w:bookmarkStart w:id="114" w:name="_Toc460592568"/>
-      <w:bookmarkStart w:id="115" w:name="_Toc460592569"/>
-      <w:bookmarkStart w:id="116" w:name="_Toc460592570"/>
-      <w:bookmarkStart w:id="117" w:name="_Toc460592574"/>
-      <w:bookmarkStart w:id="118" w:name="_Toc460592585"/>
-      <w:bookmarkStart w:id="119" w:name="_Toc460592591"/>
-      <w:bookmarkStart w:id="120" w:name="_Toc460592593"/>
-      <w:bookmarkStart w:id="121" w:name="_Toc460592594"/>
-      <w:bookmarkStart w:id="122" w:name="_Toc460592597"/>
-      <w:bookmarkStart w:id="123" w:name="_Toc460592602"/>
-      <w:bookmarkStart w:id="124" w:name="_Toc460592613"/>
-      <w:bookmarkStart w:id="125" w:name="_Toc460592619"/>
-      <w:bookmarkStart w:id="126" w:name="_Toc460592621"/>
-      <w:bookmarkStart w:id="127" w:name="_Toc460592622"/>
-      <w:bookmarkStart w:id="128" w:name="_Toc460592649"/>
-      <w:bookmarkStart w:id="129" w:name="_Toc460592655"/>
-      <w:bookmarkStart w:id="130" w:name="_Toc460592657"/>
-      <w:bookmarkStart w:id="131" w:name="_Toc460592658"/>
-      <w:bookmarkStart w:id="132" w:name="_Toc460592659"/>
-      <w:bookmarkStart w:id="133" w:name="_Toc460592660"/>
-      <w:bookmarkStart w:id="134" w:name="_Toc460592661"/>
-      <w:bookmarkStart w:id="135" w:name="_Toc460592662"/>
-      <w:bookmarkStart w:id="136" w:name="_Toc460592663"/>
-      <w:bookmarkStart w:id="137" w:name="_Toc460592664"/>
-      <w:bookmarkStart w:id="138" w:name="_Toc460592665"/>
-      <w:bookmarkStart w:id="139" w:name="_Toc460592666"/>
-      <w:bookmarkStart w:id="140" w:name="_Toc460592667"/>
-      <w:bookmarkStart w:id="141" w:name="_Toc460592668"/>
-      <w:bookmarkStart w:id="142" w:name="_Toc460592669"/>
-      <w:bookmarkStart w:id="143" w:name="_Toc460592670"/>
-      <w:bookmarkStart w:id="144" w:name="_Toc460592679"/>
-      <w:bookmarkStart w:id="145" w:name="_Toc460592680"/>
-      <w:bookmarkStart w:id="146" w:name="_Toc460592688"/>
-      <w:bookmarkStart w:id="147" w:name="_Toc460592699"/>
-      <w:bookmarkStart w:id="148" w:name="_Toc460592705"/>
-      <w:bookmarkStart w:id="149" w:name="_Toc460592706"/>
-      <w:bookmarkStart w:id="150" w:name="_Toc460592713"/>
-      <w:bookmarkStart w:id="151" w:name="_Toc460592724"/>
-      <w:bookmarkStart w:id="152" w:name="_Toc460592730"/>
-      <w:bookmarkStart w:id="153" w:name="_Toc460592731"/>
-      <w:bookmarkStart w:id="154" w:name="_Toc460592738"/>
-      <w:bookmarkStart w:id="155" w:name="_Toc460592749"/>
-      <w:bookmarkStart w:id="156" w:name="_Toc460592755"/>
-      <w:bookmarkStart w:id="157" w:name="_Toc482186507"/>
-      <w:bookmarkEnd w:id="18"/>
+        <w:spacing w:after="0"/>
+        <w:rPr>
+          <w:b/>
+          <w:color w:val="0B5ED7"/>
+          <w:kern w:val="28"/>
+          <w:sz w:val="28"/>
+          <w:lang w:val="en-GB"/>
+        </w:rPr>
+      </w:pPr>
+      <w:bookmarkStart w:id="24" w:name="_Toc460592294"/>
+      <w:bookmarkStart w:id="25" w:name="_Toc460592300"/>
+      <w:bookmarkStart w:id="26" w:name="_Toc460592302"/>
+      <w:bookmarkStart w:id="27" w:name="_Toc460592303"/>
+      <w:bookmarkStart w:id="28" w:name="_Toc460592304"/>
+      <w:bookmarkStart w:id="29" w:name="_Toc460592305"/>
+      <w:bookmarkStart w:id="30" w:name="_Toc460592306"/>
+      <w:bookmarkStart w:id="31" w:name="_Toc460592307"/>
+      <w:bookmarkStart w:id="32" w:name="_Toc460592308"/>
+      <w:bookmarkStart w:id="33" w:name="_Toc460592309"/>
+      <w:bookmarkStart w:id="34" w:name="_Toc460592310"/>
+      <w:bookmarkStart w:id="35" w:name="_Toc460592311"/>
+      <w:bookmarkStart w:id="36" w:name="_Toc460592312"/>
+      <w:bookmarkStart w:id="37" w:name="_Toc460592313"/>
+      <w:bookmarkStart w:id="38" w:name="_Toc460592314"/>
+      <w:bookmarkStart w:id="39" w:name="_Toc460592315"/>
+      <w:bookmarkStart w:id="40" w:name="_Toc460592317"/>
+      <w:bookmarkStart w:id="41" w:name="_Toc460592323"/>
+      <w:bookmarkStart w:id="42" w:name="_Toc460592324"/>
+      <w:bookmarkStart w:id="43" w:name="_Toc460592325"/>
+      <w:bookmarkStart w:id="44" w:name="_Toc460592326"/>
+      <w:bookmarkStart w:id="45" w:name="_Toc460592327"/>
+      <w:bookmarkStart w:id="46" w:name="_Toc460592328"/>
+      <w:bookmarkStart w:id="47" w:name="_Toc460592329"/>
+      <w:bookmarkStart w:id="48" w:name="_Toc460592330"/>
+      <w:bookmarkStart w:id="49" w:name="_Toc460592337"/>
+      <w:bookmarkStart w:id="50" w:name="_Toc460592343"/>
+      <w:bookmarkStart w:id="51" w:name="_Toc460592346"/>
+      <w:bookmarkStart w:id="52" w:name="_Toc460592347"/>
+      <w:bookmarkStart w:id="53" w:name="_Toc460592348"/>
+      <w:bookmarkStart w:id="54" w:name="_Toc460592349"/>
+      <w:bookmarkStart w:id="55" w:name="_Toc460592356"/>
+      <w:bookmarkStart w:id="56" w:name="_Toc460592362"/>
+      <w:bookmarkStart w:id="57" w:name="_Toc460592364"/>
+      <w:bookmarkStart w:id="58" w:name="_Toc460592365"/>
+      <w:bookmarkStart w:id="59" w:name="_Toc460592372"/>
+      <w:bookmarkStart w:id="60" w:name="_Toc460592378"/>
+      <w:bookmarkStart w:id="61" w:name="_Toc460592381"/>
+      <w:bookmarkStart w:id="62" w:name="_Toc460592388"/>
+      <w:bookmarkStart w:id="63" w:name="_Toc460592394"/>
+      <w:bookmarkStart w:id="64" w:name="_Toc460592396"/>
+      <w:bookmarkStart w:id="65" w:name="_Toc460592397"/>
+      <w:bookmarkStart w:id="66" w:name="_Toc460592398"/>
+      <w:bookmarkStart w:id="67" w:name="_Toc460592405"/>
+      <w:bookmarkStart w:id="68" w:name="_Toc460592411"/>
+      <w:bookmarkStart w:id="69" w:name="_Toc460592414"/>
+      <w:bookmarkStart w:id="70" w:name="_Toc460592421"/>
+      <w:bookmarkStart w:id="71" w:name="_Toc460592427"/>
+      <w:bookmarkStart w:id="72" w:name="_Toc460592430"/>
+      <w:bookmarkStart w:id="73" w:name="_Toc460592437"/>
+      <w:bookmarkStart w:id="74" w:name="_Toc460592443"/>
+      <w:bookmarkStart w:id="75" w:name="_Toc460592444"/>
+      <w:bookmarkStart w:id="76" w:name="_Toc460592446"/>
+      <w:bookmarkStart w:id="77" w:name="_Toc460592447"/>
+      <w:bookmarkStart w:id="78" w:name="_Toc460592454"/>
+      <w:bookmarkStart w:id="79" w:name="_Toc460592460"/>
+      <w:bookmarkStart w:id="80" w:name="_Toc460592462"/>
+      <w:bookmarkStart w:id="81" w:name="_Toc460592463"/>
+      <w:bookmarkStart w:id="82" w:name="_Toc460592470"/>
+      <w:bookmarkStart w:id="83" w:name="_Toc460592476"/>
+      <w:bookmarkStart w:id="84" w:name="_Toc460592477"/>
+      <w:bookmarkStart w:id="85" w:name="_Toc460592478"/>
+      <w:bookmarkStart w:id="86" w:name="_Toc460592479"/>
+      <w:bookmarkStart w:id="87" w:name="_Toc460592481"/>
+      <w:bookmarkStart w:id="88" w:name="_Toc460592482"/>
+      <w:bookmarkStart w:id="89" w:name="_Toc460592484"/>
+      <w:bookmarkStart w:id="90" w:name="_Toc460592511"/>
+      <w:bookmarkStart w:id="91" w:name="_Toc460592517"/>
+      <w:bookmarkStart w:id="92" w:name="_Toc460592519"/>
+      <w:bookmarkStart w:id="93" w:name="_Toc460592520"/>
+      <w:bookmarkStart w:id="94" w:name="_Toc460592521"/>
+      <w:bookmarkStart w:id="95" w:name="_Toc460592522"/>
+      <w:bookmarkStart w:id="96" w:name="_Toc460592523"/>
+      <w:bookmarkStart w:id="97" w:name="_Toc460592524"/>
+      <w:bookmarkStart w:id="98" w:name="_Toc460592525"/>
+      <w:bookmarkStart w:id="99" w:name="_Toc460592526"/>
+      <w:bookmarkStart w:id="100" w:name="_Toc460592527"/>
+      <w:bookmarkStart w:id="101" w:name="_Toc460592528"/>
+      <w:bookmarkStart w:id="102" w:name="_Toc460592529"/>
+      <w:bookmarkStart w:id="103" w:name="_Toc460592530"/>
+      <w:bookmarkStart w:id="104" w:name="_Toc460592531"/>
+      <w:bookmarkStart w:id="105" w:name="_Toc460592532"/>
+      <w:bookmarkStart w:id="106" w:name="_Toc460592541"/>
+      <w:bookmarkStart w:id="107" w:name="_Toc460592542"/>
+      <w:bookmarkStart w:id="108" w:name="_Toc460592544"/>
+      <w:bookmarkStart w:id="109" w:name="_Toc460592545"/>
+      <w:bookmarkStart w:id="110" w:name="_Toc460592549"/>
+      <w:bookmarkStart w:id="111" w:name="_Toc460592560"/>
+      <w:bookmarkStart w:id="112" w:name="_Toc460592566"/>
+      <w:bookmarkStart w:id="113" w:name="_Toc460592568"/>
+      <w:bookmarkStart w:id="114" w:name="_Toc460592569"/>
+      <w:bookmarkStart w:id="115" w:name="_Toc460592570"/>
+      <w:bookmarkStart w:id="116" w:name="_Toc460592574"/>
+      <w:bookmarkStart w:id="117" w:name="_Toc460592585"/>
+      <w:bookmarkStart w:id="118" w:name="_Toc460592591"/>
+      <w:bookmarkStart w:id="119" w:name="_Toc460592593"/>
+      <w:bookmarkStart w:id="120" w:name="_Toc460592594"/>
+      <w:bookmarkStart w:id="121" w:name="_Toc460592597"/>
+      <w:bookmarkStart w:id="122" w:name="_Toc460592602"/>
+      <w:bookmarkStart w:id="123" w:name="_Toc460592613"/>
+      <w:bookmarkStart w:id="124" w:name="_Toc460592619"/>
+      <w:bookmarkStart w:id="125" w:name="_Toc460592621"/>
+      <w:bookmarkStart w:id="126" w:name="_Toc460592622"/>
+      <w:bookmarkStart w:id="127" w:name="_Toc460592649"/>
+      <w:bookmarkStart w:id="128" w:name="_Toc460592655"/>
+      <w:bookmarkStart w:id="129" w:name="_Toc460592657"/>
+      <w:bookmarkStart w:id="130" w:name="_Toc460592658"/>
+      <w:bookmarkStart w:id="131" w:name="_Toc460592659"/>
+      <w:bookmarkStart w:id="132" w:name="_Toc460592660"/>
+      <w:bookmarkStart w:id="133" w:name="_Toc460592661"/>
+      <w:bookmarkStart w:id="134" w:name="_Toc460592662"/>
+      <w:bookmarkStart w:id="135" w:name="_Toc460592663"/>
+      <w:bookmarkStart w:id="136" w:name="_Toc460592664"/>
+      <w:bookmarkStart w:id="137" w:name="_Toc460592665"/>
+      <w:bookmarkStart w:id="138" w:name="_Toc460592666"/>
+      <w:bookmarkStart w:id="139" w:name="_Toc460592667"/>
+      <w:bookmarkStart w:id="140" w:name="_Toc460592668"/>
+      <w:bookmarkStart w:id="141" w:name="_Toc460592669"/>
+      <w:bookmarkStart w:id="142" w:name="_Toc460592670"/>
+      <w:bookmarkStart w:id="143" w:name="_Toc460592679"/>
+      <w:bookmarkStart w:id="144" w:name="_Toc460592680"/>
+      <w:bookmarkStart w:id="145" w:name="_Toc460592688"/>
+      <w:bookmarkStart w:id="146" w:name="_Toc460592699"/>
+      <w:bookmarkStart w:id="147" w:name="_Toc460592705"/>
+      <w:bookmarkStart w:id="148" w:name="_Toc460592706"/>
+      <w:bookmarkStart w:id="149" w:name="_Toc460592713"/>
+      <w:bookmarkStart w:id="150" w:name="_Toc460592724"/>
+      <w:bookmarkStart w:id="151" w:name="_Toc460592730"/>
+      <w:bookmarkStart w:id="152" w:name="_Toc460592731"/>
+      <w:bookmarkStart w:id="153" w:name="_Toc460592738"/>
+      <w:bookmarkStart w:id="154" w:name="_Toc460592749"/>
+      <w:bookmarkStart w:id="155" w:name="_Toc460592755"/>
+      <w:bookmarkStart w:id="156" w:name="_Toc482186507"/>
+      <w:bookmarkEnd w:id="19"/>
+      <w:bookmarkEnd w:id="24"/>
       <w:bookmarkEnd w:id="25"/>
       <w:bookmarkEnd w:id="26"/>
       <w:bookmarkEnd w:id="27"/>
@@ -4051,11 +4074,19 @@
       <w:bookmarkEnd w:id="153"/>
       <w:bookmarkEnd w:id="154"/>
       <w:bookmarkEnd w:id="155"/>
-      <w:bookmarkEnd w:id="156"/>
       <w:r>
+        <w:br w:type="page"/>
+      </w:r>
+    </w:p>
+    <w:p>
+      <w:pPr>
+        <w:pStyle w:val="Heading1"/>
+      </w:pPr>
+      <w:r>
+        <w:lastRenderedPageBreak/>
         <w:t>Revision History</w:t>
       </w:r>
-      <w:bookmarkEnd w:id="157"/>
+      <w:bookmarkEnd w:id="156"/>
     </w:p>
     <w:tbl>
       <w:tblPr>
@@ -4353,6 +4384,9 @@
             <w:pPr>
               <w:pStyle w:val="NoSpacing"/>
             </w:pPr>
+            <w:r>
+              <w:t>1.0</w:t>
+            </w:r>
           </w:p>
         </w:tc>
         <w:tc>
@@ -4369,6 +4403,9 @@
             <w:pPr>
               <w:pStyle w:val="NoSpacing"/>
             </w:pPr>
+            <w:r>
+              <w:t>2017-05-12</w:t>
+            </w:r>
           </w:p>
         </w:tc>
         <w:tc>
@@ -4385,6 +4422,19 @@
             <w:pPr>
               <w:pStyle w:val="NoSpacing"/>
             </w:pPr>
+            <w:proofErr w:type="spellStart"/>
+            <w:r>
+              <w:t>Matthijs</w:t>
+            </w:r>
+            <w:proofErr w:type="spellEnd"/>
+            <w:r>
+              <w:t xml:space="preserve"> </w:t>
+            </w:r>
+            <w:proofErr w:type="spellStart"/>
+            <w:r>
+              <w:t>Piek</w:t>
+            </w:r>
+            <w:proofErr w:type="spellEnd"/>
           </w:p>
         </w:tc>
         <w:tc>
@@ -4401,6 +4451,9 @@
             <w:pPr>
               <w:pStyle w:val="NoSpacing"/>
             </w:pPr>
+            <w:r>
+              <w:t>Version changed</w:t>
+            </w:r>
           </w:p>
         </w:tc>
         <w:tc>
@@ -4417,6 +4470,9 @@
             <w:pPr>
               <w:pStyle w:val="NoSpacing"/>
             </w:pPr>
+            <w:r>
+              <w:t>Review yielded no remarks, so version put to 1.0 for approval*</w:t>
+            </w:r>
           </w:p>
         </w:tc>
       </w:tr>
@@ -4505,15 +4561,19 @@
     </w:tbl>
     <w:p/>
     <w:p>
+      <w:r>
+        <w:t>* Approval of 1.0 document will be given after approval date for Verification Reports and Test Protocol. This was possible because individual requirements have been approved earlier.</w:t>
+      </w:r>
+    </w:p>
+    <w:p>
       <w:pPr>
         <w:pStyle w:val="Heading1"/>
       </w:pPr>
-      <w:bookmarkStart w:id="158" w:name="_Toc482186508"/>
+      <w:bookmarkStart w:id="157" w:name="_Toc482186508"/>
       <w:r>
-        <w:lastRenderedPageBreak/>
         <w:t>Approval</w:t>
       </w:r>
-      <w:bookmarkEnd w:id="158"/>
+      <w:bookmarkEnd w:id="157"/>
     </w:p>
     <w:tbl>
       <w:tblPr>
@@ -4912,6 +4972,8 @@
       <w:r>
         <w:br w:type="page"/>
       </w:r>
+      <w:bookmarkStart w:id="158" w:name="_GoBack"/>
+      <w:bookmarkEnd w:id="158"/>
     </w:p>
     <w:p>
       <w:pPr>
@@ -5189,7 +5251,7 @@
             <w:rPr>
               <w:szCs w:val="16"/>
             </w:rPr>
-            <w:t>0.1</w:t>
+            <w:t>1.0</w:t>
           </w:r>
         </w:p>
       </w:tc>
@@ -5313,7 +5375,7 @@
             <w:rPr>
               <w:szCs w:val="16"/>
             </w:rPr>
-            <w:t>Draft</w:t>
+            <w:t>Approved</w:t>
           </w:r>
         </w:p>
       </w:tc>
@@ -5393,7 +5455,7 @@
               <w:noProof/>
               <w:szCs w:val="16"/>
             </w:rPr>
-            <w:t>5</w:t>
+            <w:t>4</w:t>
           </w:r>
           <w:r>
             <w:rPr>
@@ -10044,6 +10106,7 @@
   <w:style w:type="character" w:default="1" w:styleId="DefaultParagraphFont">
     <w:name w:val="Default Paragraph Font"/>
     <w:uiPriority w:val="1"/>
+    <w:semiHidden/>
     <w:unhideWhenUsed/>
   </w:style>
   <w:style w:type="table" w:default="1" w:styleId="TableNormal">
@@ -10222,6 +10285,7 @@
   </w:style>
   <w:style w:type="character" w:customStyle="1" w:styleId="Heading1Char">
     <w:name w:val="Heading 1 Char"/>
+    <w:aliases w:val="Chapter Title Char,Chapter x Char,* Char,SWURF Chapter Char,h1 Char,Chapter title 1 Char,Chapter title 1 (new page) Char"/>
     <w:basedOn w:val="DefaultParagraphFont"/>
     <w:link w:val="Heading1"/>
     <w:uiPriority w:val="9"/>
@@ -10513,6 +10577,7 @@
   </w:style>
   <w:style w:type="character" w:customStyle="1" w:styleId="Heading3Char">
     <w:name w:val="Heading 3 Char"/>
+    <w:aliases w:val="Subparagraph Title Char,Chapter x.x.x Char,SWURF Subparagraph Char,Chapter title 3 Char"/>
     <w:basedOn w:val="DefaultParagraphFont"/>
     <w:link w:val="Heading3"/>
     <w:uiPriority w:val="9"/>
@@ -10525,6 +10590,7 @@
   </w:style>
   <w:style w:type="character" w:customStyle="1" w:styleId="Heading2Char">
     <w:name w:val="Heading 2 Char"/>
+    <w:aliases w:val="Paragraph Title Char,Chapter x.x Char,h2 Char,SWURF Paragraph Char,Chapter title 2 Char"/>
     <w:basedOn w:val="DefaultParagraphFont"/>
     <w:link w:val="Heading2"/>
     <w:uiPriority w:val="9"/>
@@ -11084,7 +11150,7 @@
 </file>
 
 <file path=customXml/itemProps4.xml><?xml version="1.0" encoding="utf-8"?>
-<ds:datastoreItem xmlns:ds="http://schemas.openxmlformats.org/officeDocument/2006/customXml" ds:itemID="{18AB810F-4717-0049-B850-FEC1ED9013FA}">
+<ds:datastoreItem xmlns:ds="http://schemas.openxmlformats.org/officeDocument/2006/customXml" ds:itemID="{9D8BA7F0-7D2D-7C4D-A8CB-C8FC0C3E8153}">
   <ds:schemaRefs>
     <ds:schemaRef ds:uri="http://schemas.openxmlformats.org/officeDocument/2006/bibliography"/>
   </ds:schemaRefs>

</xml_diff>